<commit_message>
responsive function for activity 7
</commit_message>
<xml_diff>
--- a/EFOLIO/W3-W4/RuiGao_32573405.docx
+++ b/EFOLIO/W3-W4/RuiGao_32573405.docx
@@ -148,11 +148,6 @@
       </w:r>
     </w:p>
     <w:p>
-      <w:pPr>
-        <w:rPr>
-          <w:rFonts w:hint="eastAsia"/>
-        </w:rPr>
-      </w:pPr>
       <w:r>
         <w:rPr>
           <w:noProof/>
@@ -182,6 +177,54 @@
                     <a:xfrm>
                       <a:off x="0" y="0"/>
                       <a:ext cx="5274310" cy="3569335"/>
+                    </a:xfrm>
+                    <a:prstGeom prst="rect">
+                      <a:avLst/>
+                    </a:prstGeom>
+                  </pic:spPr>
+                </pic:pic>
+              </a:graphicData>
+            </a:graphic>
+          </wp:inline>
+        </w:drawing>
+      </w:r>
+    </w:p>
+    <w:p>
+      <w:pPr>
+        <w:rPr>
+          <w:rFonts w:hint="eastAsia"/>
+        </w:rPr>
+      </w:pPr>
+      <w:r>
+        <w:rPr>
+          <w:noProof/>
+        </w:rPr>
+        <w:lastRenderedPageBreak/>
+        <w:drawing>
+          <wp:inline distT="0" distB="0" distL="0" distR="0" wp14:anchorId="761F72E0" wp14:editId="6E9DA382">
+            <wp:extent cx="5274310" cy="2903855"/>
+            <wp:effectExtent l="0" t="0" r="2540" b="0"/>
+            <wp:docPr id="23860844" name="Picture 1" descr="A screenshot of a computer&#10;&#10;Description automatically generated"/>
+            <wp:cNvGraphicFramePr>
+              <a:graphicFrameLocks xmlns:a="http://schemas.openxmlformats.org/drawingml/2006/main" noChangeAspect="1"/>
+            </wp:cNvGraphicFramePr>
+            <a:graphic xmlns:a="http://schemas.openxmlformats.org/drawingml/2006/main">
+              <a:graphicData uri="http://schemas.openxmlformats.org/drawingml/2006/picture">
+                <pic:pic xmlns:pic="http://schemas.openxmlformats.org/drawingml/2006/picture">
+                  <pic:nvPicPr>
+                    <pic:cNvPr id="23860844" name="Picture 1" descr="A screenshot of a computer&#10;&#10;Description automatically generated"/>
+                    <pic:cNvPicPr/>
+                  </pic:nvPicPr>
+                  <pic:blipFill>
+                    <a:blip r:embed="rId10"/>
+                    <a:stretch>
+                      <a:fillRect/>
+                    </a:stretch>
+                  </pic:blipFill>
+                  <pic:spPr>
+                    <a:xfrm>
+                      <a:off x="0" y="0"/>
+                      <a:ext cx="5274310" cy="2903855"/>
                     </a:xfrm>
                     <a:prstGeom prst="rect">
                       <a:avLst/>

</xml_diff>

<commit_message>
form validation with vue(activity 3)
</commit_message>
<xml_diff>
--- a/EFOLIO/W3-W4/RuiGao_32573405.docx
+++ b/EFOLIO/W3-W4/RuiGao_32573405.docx
@@ -153,10 +153,10 @@
           <w:noProof/>
         </w:rPr>
         <w:drawing>
-          <wp:inline distT="0" distB="0" distL="0" distR="0" wp14:anchorId="7EC97791" wp14:editId="19CE4748">
-            <wp:extent cx="5274310" cy="3569335"/>
+          <wp:inline distT="0" distB="0" distL="0" distR="0" wp14:anchorId="7BBE2C2A" wp14:editId="536888D4">
+            <wp:extent cx="5274310" cy="3089910"/>
             <wp:effectExtent l="0" t="0" r="2540" b="0"/>
-            <wp:docPr id="607988978" name="Picture 1" descr="A screenshot of a computer&#10;&#10;Description automatically generated"/>
+            <wp:docPr id="2143498865" name="Picture 1" descr="A screenshot of a computer&#10;&#10;Description automatically generated"/>
             <wp:cNvGraphicFramePr>
               <a:graphicFrameLocks xmlns:a="http://schemas.openxmlformats.org/drawingml/2006/main" noChangeAspect="1"/>
             </wp:cNvGraphicFramePr>
@@ -164,7 +164,7 @@
               <a:graphicData uri="http://schemas.openxmlformats.org/drawingml/2006/picture">
                 <pic:pic xmlns:pic="http://schemas.openxmlformats.org/drawingml/2006/picture">
                   <pic:nvPicPr>
-                    <pic:cNvPr id="607988978" name="Picture 1" descr="A screenshot of a computer&#10;&#10;Description automatically generated"/>
+                    <pic:cNvPr id="2143498865" name="Picture 1" descr="A screenshot of a computer&#10;&#10;Description automatically generated"/>
                     <pic:cNvPicPr/>
                   </pic:nvPicPr>
                   <pic:blipFill>
@@ -176,7 +176,7 @@
                   <pic:spPr>
                     <a:xfrm>
                       <a:off x="0" y="0"/>
-                      <a:ext cx="5274310" cy="3569335"/>
+                      <a:ext cx="5274310" cy="3089910"/>
                     </a:xfrm>
                     <a:prstGeom prst="rect">
                       <a:avLst/>
@@ -194,7 +194,6 @@
         <w:rPr>
           <w:noProof/>
         </w:rPr>
-        <w:lastRenderedPageBreak/>
         <w:drawing>
           <wp:inline distT="0" distB="0" distL="0" distR="0" wp14:anchorId="761F72E0" wp14:editId="6E9DA382">
             <wp:extent cx="5274310" cy="2903855"/>
@@ -288,6 +287,15 @@
         </w:rPr>
         <w:t>Built-in Form Validation</w:t>
       </w:r>
+      <w:r>
+        <w:rPr>
+          <w:rFonts w:hint="eastAsia"/>
+          <w:b/>
+          <w:bCs/>
+          <w:color w:val="FF0000"/>
+        </w:rPr>
+        <w:t>(Activity 1&amp;2)</w:t>
+      </w:r>
     </w:p>
     <w:p>
       <w:r>
@@ -336,7 +344,6 @@
         <w:rPr>
           <w:noProof/>
         </w:rPr>
-        <w:lastRenderedPageBreak/>
         <w:drawing>
           <wp:inline distT="0" distB="0" distL="0" distR="0" wp14:anchorId="333A9EF3" wp14:editId="597E00AB">
             <wp:extent cx="5274310" cy="2506345"/>
@@ -379,6 +386,7 @@
         <w:rPr>
           <w:noProof/>
         </w:rPr>
+        <w:lastRenderedPageBreak/>
         <w:drawing>
           <wp:inline distT="0" distB="0" distL="0" distR="0" wp14:anchorId="04F12609" wp14:editId="69414A7D">
             <wp:extent cx="5274310" cy="2513965"/>
@@ -464,7 +472,6 @@
         <w:rPr>
           <w:noProof/>
         </w:rPr>
-        <w:lastRenderedPageBreak/>
         <w:drawing>
           <wp:inline distT="0" distB="0" distL="0" distR="0" wp14:anchorId="2FBA4A02" wp14:editId="01507AF4">
             <wp:extent cx="5274310" cy="2298700"/>
@@ -508,6 +515,7 @@
         <w:rPr>
           <w:noProof/>
         </w:rPr>
+        <w:lastRenderedPageBreak/>
         <w:drawing>
           <wp:inline distT="0" distB="0" distL="0" distR="0" wp14:anchorId="0D215012" wp14:editId="4C26F398">
             <wp:extent cx="5274310" cy="2372360"/>
@@ -595,12 +603,28 @@
     <w:p>
       <w:pPr>
         <w:rPr>
+          <w:b/>
+          <w:bCs/>
+          <w:color w:val="FF0000"/>
+        </w:rPr>
+      </w:pPr>
+      <w:r>
+        <w:rPr>
           <w:rFonts w:hint="eastAsia"/>
           <w:b/>
           <w:bCs/>
           <w:color w:val="FF0000"/>
         </w:rPr>
-      </w:pPr>
+        <w:t xml:space="preserve">Form Validation </w:t>
+      </w:r>
+      <w:r>
+        <w:rPr>
+          <w:b/>
+          <w:bCs/>
+          <w:color w:val="FF0000"/>
+        </w:rPr>
+        <w:t>by</w:t>
+      </w:r>
       <w:r>
         <w:rPr>
           <w:rFonts w:hint="eastAsia"/>
@@ -608,16 +632,7 @@
           <w:bCs/>
           <w:color w:val="FF0000"/>
         </w:rPr>
-        <w:lastRenderedPageBreak/>
-        <w:t xml:space="preserve">Form Validation </w:t>
-      </w:r>
-      <w:r>
-        <w:rPr>
-          <w:b/>
-          <w:bCs/>
-          <w:color w:val="FF0000"/>
-        </w:rPr>
-        <w:t>by</w:t>
+        <w:t xml:space="preserve"> Vue</w:t>
       </w:r>
       <w:r>
         <w:rPr>
@@ -626,15 +641,288 @@
           <w:bCs/>
           <w:color w:val="FF0000"/>
         </w:rPr>
-        <w:t xml:space="preserve"> Vue</w:t>
+        <w:t>(Activity 3)</w:t>
       </w:r>
     </w:p>
     <w:p>
       <w:pPr>
         <w:rPr>
           <w:rFonts w:hint="eastAsia"/>
+          <w:b/>
+          <w:bCs/>
+          <w:color w:val="FF0000"/>
         </w:rPr>
       </w:pPr>
+    </w:p>
+    <w:p>
+      <w:r>
+        <w:tab/>
+      </w:r>
+      <w:r>
+        <w:tab/>
+      </w:r>
+      <w:r>
+        <w:tab/>
+      </w:r>
+      <w:r>
+        <w:rPr>
+          <w:noProof/>
+        </w:rPr>
+        <w:lastRenderedPageBreak/>
+        <w:drawing>
+          <wp:inline distT="0" distB="0" distL="0" distR="0" wp14:anchorId="4025F100" wp14:editId="4BEBC394">
+            <wp:extent cx="5274310" cy="2863215"/>
+            <wp:effectExtent l="0" t="0" r="2540" b="0"/>
+            <wp:docPr id="1491825003" name="Picture 1" descr="A screenshot of a computer&#10;&#10;Description automatically generated"/>
+            <wp:cNvGraphicFramePr>
+              <a:graphicFrameLocks xmlns:a="http://schemas.openxmlformats.org/drawingml/2006/main" noChangeAspect="1"/>
+            </wp:cNvGraphicFramePr>
+            <a:graphic xmlns:a="http://schemas.openxmlformats.org/drawingml/2006/main">
+              <a:graphicData uri="http://schemas.openxmlformats.org/drawingml/2006/picture">
+                <pic:pic xmlns:pic="http://schemas.openxmlformats.org/drawingml/2006/picture">
+                  <pic:nvPicPr>
+                    <pic:cNvPr id="1491825003" name="Picture 1" descr="A screenshot of a computer&#10;&#10;Description automatically generated"/>
+                    <pic:cNvPicPr/>
+                  </pic:nvPicPr>
+                  <pic:blipFill>
+                    <a:blip r:embed="rId18"/>
+                    <a:stretch>
+                      <a:fillRect/>
+                    </a:stretch>
+                  </pic:blipFill>
+                  <pic:spPr>
+                    <a:xfrm>
+                      <a:off x="0" y="0"/>
+                      <a:ext cx="5274310" cy="2863215"/>
+                    </a:xfrm>
+                    <a:prstGeom prst="rect">
+                      <a:avLst/>
+                    </a:prstGeom>
+                  </pic:spPr>
+                </pic:pic>
+              </a:graphicData>
+            </a:graphic>
+          </wp:inline>
+        </w:drawing>
+      </w:r>
+    </w:p>
+    <w:p/>
+    <w:p>
+      <w:r>
+        <w:rPr>
+          <w:noProof/>
+        </w:rPr>
+        <w:drawing>
+          <wp:inline distT="0" distB="0" distL="0" distR="0" wp14:anchorId="189BA57D" wp14:editId="04E63210">
+            <wp:extent cx="5274310" cy="2783205"/>
+            <wp:effectExtent l="0" t="0" r="2540" b="0"/>
+            <wp:docPr id="1119461780" name="Picture 1" descr="A screenshot of a computer screen&#10;&#10;Description automatically generated"/>
+            <wp:cNvGraphicFramePr>
+              <a:graphicFrameLocks xmlns:a="http://schemas.openxmlformats.org/drawingml/2006/main" noChangeAspect="1"/>
+            </wp:cNvGraphicFramePr>
+            <a:graphic xmlns:a="http://schemas.openxmlformats.org/drawingml/2006/main">
+              <a:graphicData uri="http://schemas.openxmlformats.org/drawingml/2006/picture">
+                <pic:pic xmlns:pic="http://schemas.openxmlformats.org/drawingml/2006/picture">
+                  <pic:nvPicPr>
+                    <pic:cNvPr id="1119461780" name="Picture 1" descr="A screenshot of a computer screen&#10;&#10;Description automatically generated"/>
+                    <pic:cNvPicPr/>
+                  </pic:nvPicPr>
+                  <pic:blipFill>
+                    <a:blip r:embed="rId19"/>
+                    <a:stretch>
+                      <a:fillRect/>
+                    </a:stretch>
+                  </pic:blipFill>
+                  <pic:spPr>
+                    <a:xfrm>
+                      <a:off x="0" y="0"/>
+                      <a:ext cx="5274310" cy="2783205"/>
+                    </a:xfrm>
+                    <a:prstGeom prst="rect">
+                      <a:avLst/>
+                    </a:prstGeom>
+                  </pic:spPr>
+                </pic:pic>
+              </a:graphicData>
+            </a:graphic>
+          </wp:inline>
+        </w:drawing>
+      </w:r>
+    </w:p>
+    <w:p>
+      <w:r>
+        <w:rPr>
+          <w:noProof/>
+        </w:rPr>
+        <w:lastRenderedPageBreak/>
+        <w:drawing>
+          <wp:inline distT="0" distB="0" distL="0" distR="0" wp14:anchorId="46DC27C7" wp14:editId="6F882BA8">
+            <wp:extent cx="5274310" cy="2669540"/>
+            <wp:effectExtent l="0" t="0" r="2540" b="0"/>
+            <wp:docPr id="425781489" name="Picture 1" descr="A screenshot of a computer&#10;&#10;Description automatically generated"/>
+            <wp:cNvGraphicFramePr>
+              <a:graphicFrameLocks xmlns:a="http://schemas.openxmlformats.org/drawingml/2006/main" noChangeAspect="1"/>
+            </wp:cNvGraphicFramePr>
+            <a:graphic xmlns:a="http://schemas.openxmlformats.org/drawingml/2006/main">
+              <a:graphicData uri="http://schemas.openxmlformats.org/drawingml/2006/picture">
+                <pic:pic xmlns:pic="http://schemas.openxmlformats.org/drawingml/2006/picture">
+                  <pic:nvPicPr>
+                    <pic:cNvPr id="425781489" name="Picture 1" descr="A screenshot of a computer&#10;&#10;Description automatically generated"/>
+                    <pic:cNvPicPr/>
+                  </pic:nvPicPr>
+                  <pic:blipFill>
+                    <a:blip r:embed="rId20"/>
+                    <a:stretch>
+                      <a:fillRect/>
+                    </a:stretch>
+                  </pic:blipFill>
+                  <pic:spPr>
+                    <a:xfrm>
+                      <a:off x="0" y="0"/>
+                      <a:ext cx="5274310" cy="2669540"/>
+                    </a:xfrm>
+                    <a:prstGeom prst="rect">
+                      <a:avLst/>
+                    </a:prstGeom>
+                  </pic:spPr>
+                </pic:pic>
+              </a:graphicData>
+            </a:graphic>
+          </wp:inline>
+        </w:drawing>
+      </w:r>
+    </w:p>
+    <w:p>
+      <w:r>
+        <w:rPr>
+          <w:noProof/>
+        </w:rPr>
+        <w:drawing>
+          <wp:inline distT="0" distB="0" distL="0" distR="0" wp14:anchorId="7BA20D6C" wp14:editId="03BB9B74">
+            <wp:extent cx="5274310" cy="2437130"/>
+            <wp:effectExtent l="0" t="0" r="2540" b="1270"/>
+            <wp:docPr id="451443243" name="Picture 1" descr="A screenshot of a computer&#10;&#10;Description automatically generated"/>
+            <wp:cNvGraphicFramePr>
+              <a:graphicFrameLocks xmlns:a="http://schemas.openxmlformats.org/drawingml/2006/main" noChangeAspect="1"/>
+            </wp:cNvGraphicFramePr>
+            <a:graphic xmlns:a="http://schemas.openxmlformats.org/drawingml/2006/main">
+              <a:graphicData uri="http://schemas.openxmlformats.org/drawingml/2006/picture">
+                <pic:pic xmlns:pic="http://schemas.openxmlformats.org/drawingml/2006/picture">
+                  <pic:nvPicPr>
+                    <pic:cNvPr id="451443243" name="Picture 1" descr="A screenshot of a computer&#10;&#10;Description automatically generated"/>
+                    <pic:cNvPicPr/>
+                  </pic:nvPicPr>
+                  <pic:blipFill>
+                    <a:blip r:embed="rId21"/>
+                    <a:stretch>
+                      <a:fillRect/>
+                    </a:stretch>
+                  </pic:blipFill>
+                  <pic:spPr>
+                    <a:xfrm>
+                      <a:off x="0" y="0"/>
+                      <a:ext cx="5274310" cy="2437130"/>
+                    </a:xfrm>
+                    <a:prstGeom prst="rect">
+                      <a:avLst/>
+                    </a:prstGeom>
+                  </pic:spPr>
+                </pic:pic>
+              </a:graphicData>
+            </a:graphic>
+          </wp:inline>
+        </w:drawing>
+      </w:r>
+    </w:p>
+    <w:p>
+      <w:r>
+        <w:rPr>
+          <w:noProof/>
+        </w:rPr>
+        <w:drawing>
+          <wp:inline distT="0" distB="0" distL="0" distR="0" wp14:anchorId="345D1F0B" wp14:editId="68691404">
+            <wp:extent cx="5274310" cy="2586990"/>
+            <wp:effectExtent l="0" t="0" r="2540" b="3810"/>
+            <wp:docPr id="1346581830" name="Picture 1" descr="A screenshot of a login form&#10;&#10;Description automatically generated"/>
+            <wp:cNvGraphicFramePr>
+              <a:graphicFrameLocks xmlns:a="http://schemas.openxmlformats.org/drawingml/2006/main" noChangeAspect="1"/>
+            </wp:cNvGraphicFramePr>
+            <a:graphic xmlns:a="http://schemas.openxmlformats.org/drawingml/2006/main">
+              <a:graphicData uri="http://schemas.openxmlformats.org/drawingml/2006/picture">
+                <pic:pic xmlns:pic="http://schemas.openxmlformats.org/drawingml/2006/picture">
+                  <pic:nvPicPr>
+                    <pic:cNvPr id="1346581830" name="Picture 1" descr="A screenshot of a login form&#10;&#10;Description automatically generated"/>
+                    <pic:cNvPicPr/>
+                  </pic:nvPicPr>
+                  <pic:blipFill>
+                    <a:blip r:embed="rId22"/>
+                    <a:stretch>
+                      <a:fillRect/>
+                    </a:stretch>
+                  </pic:blipFill>
+                  <pic:spPr>
+                    <a:xfrm>
+                      <a:off x="0" y="0"/>
+                      <a:ext cx="5274310" cy="2586990"/>
+                    </a:xfrm>
+                    <a:prstGeom prst="rect">
+                      <a:avLst/>
+                    </a:prstGeom>
+                  </pic:spPr>
+                </pic:pic>
+              </a:graphicData>
+            </a:graphic>
+          </wp:inline>
+        </w:drawing>
+      </w:r>
+    </w:p>
+    <w:p>
+      <w:pPr>
+        <w:rPr>
+          <w:rFonts w:hint="eastAsia"/>
+        </w:rPr>
+      </w:pPr>
+      <w:r>
+        <w:rPr>
+          <w:noProof/>
+        </w:rPr>
+        <w:lastRenderedPageBreak/>
+        <w:drawing>
+          <wp:inline distT="0" distB="0" distL="0" distR="0" wp14:anchorId="708C1661" wp14:editId="618AC250">
+            <wp:extent cx="5274310" cy="2958465"/>
+            <wp:effectExtent l="0" t="0" r="2540" b="0"/>
+            <wp:docPr id="1320530631" name="Picture 1"/>
+            <wp:cNvGraphicFramePr>
+              <a:graphicFrameLocks xmlns:a="http://schemas.openxmlformats.org/drawingml/2006/main" noChangeAspect="1"/>
+            </wp:cNvGraphicFramePr>
+            <a:graphic xmlns:a="http://schemas.openxmlformats.org/drawingml/2006/main">
+              <a:graphicData uri="http://schemas.openxmlformats.org/drawingml/2006/picture">
+                <pic:pic xmlns:pic="http://schemas.openxmlformats.org/drawingml/2006/picture">
+                  <pic:nvPicPr>
+                    <pic:cNvPr id="1320530631" name=""/>
+                    <pic:cNvPicPr/>
+                  </pic:nvPicPr>
+                  <pic:blipFill>
+                    <a:blip r:embed="rId23"/>
+                    <a:stretch>
+                      <a:fillRect/>
+                    </a:stretch>
+                  </pic:blipFill>
+                  <pic:spPr>
+                    <a:xfrm>
+                      <a:off x="0" y="0"/>
+                      <a:ext cx="5274310" cy="2958465"/>
+                    </a:xfrm>
+                    <a:prstGeom prst="rect">
+                      <a:avLst/>
+                    </a:prstGeom>
+                  </pic:spPr>
+                </pic:pic>
+              </a:graphicData>
+            </a:graphic>
+          </wp:inline>
+        </w:drawing>
+      </w:r>
     </w:p>
     <w:sectPr>
       <w:pgSz w:w="11906" w:h="16838"/>

</xml_diff>

<commit_message>
prime vue activity 4
</commit_message>
<xml_diff>
--- a/EFOLIO/W3-W4/RuiGao_32573405.docx
+++ b/EFOLIO/W3-W4/RuiGao_32573405.docx
@@ -16,9 +16,29 @@
     <w:p>
       <w:pPr>
         <w:rPr>
+          <w:rFonts w:hint="eastAsia"/>
+          <w:b/>
+          <w:bCs/>
           <w:noProof/>
         </w:rPr>
       </w:pPr>
+      <w:r>
+        <w:rPr>
+          <w:rFonts w:hint="eastAsia"/>
+          <w:noProof/>
+        </w:rPr>
+        <w:t xml:space="preserve">                    </w:t>
+      </w:r>
+      <w:r>
+        <w:rPr>
+          <w:rFonts w:hint="eastAsia"/>
+          <w:b/>
+          <w:bCs/>
+          <w:noProof/>
+          <w:color w:val="FF0000"/>
+        </w:rPr>
+        <w:t>Activity 1 &amp;</w:t>
+      </w:r>
     </w:p>
     <w:p>
       <w:r>
@@ -285,8 +305,9 @@
           <w:bCs/>
           <w:color w:val="FF0000"/>
         </w:rPr>
-        <w:t>Built-in Form Validation</w:t>
-      </w:r>
+        <w:t xml:space="preserve">Built-in Form </w:t>
+      </w:r>
+      <w:proofErr w:type="gramStart"/>
       <w:r>
         <w:rPr>
           <w:rFonts w:hint="eastAsia"/>
@@ -294,7 +315,26 @@
           <w:bCs/>
           <w:color w:val="FF0000"/>
         </w:rPr>
-        <w:t>(Activity 1&amp;2)</w:t>
+        <w:t>Validation</w:t>
+      </w:r>
+      <w:r>
+        <w:rPr>
+          <w:rFonts w:hint="eastAsia"/>
+          <w:b/>
+          <w:bCs/>
+          <w:color w:val="FF0000"/>
+        </w:rPr>
+        <w:t>(</w:t>
+      </w:r>
+      <w:proofErr w:type="gramEnd"/>
+      <w:r>
+        <w:rPr>
+          <w:rFonts w:hint="eastAsia"/>
+          <w:b/>
+          <w:bCs/>
+          <w:color w:val="FF0000"/>
+        </w:rPr>
+        <w:t>Activity 1&amp;2)</w:t>
       </w:r>
     </w:p>
     <w:p>
@@ -632,8 +672,9 @@
           <w:bCs/>
           <w:color w:val="FF0000"/>
         </w:rPr>
-        <w:t xml:space="preserve"> Vue</w:t>
-      </w:r>
+        <w:t xml:space="preserve"> </w:t>
+      </w:r>
+      <w:proofErr w:type="gramStart"/>
       <w:r>
         <w:rPr>
           <w:rFonts w:hint="eastAsia"/>
@@ -641,7 +682,26 @@
           <w:bCs/>
           <w:color w:val="FF0000"/>
         </w:rPr>
-        <w:t>(Activity 3)</w:t>
+        <w:t>Vue</w:t>
+      </w:r>
+      <w:r>
+        <w:rPr>
+          <w:rFonts w:hint="eastAsia"/>
+          <w:b/>
+          <w:bCs/>
+          <w:color w:val="FF0000"/>
+        </w:rPr>
+        <w:t>(</w:t>
+      </w:r>
+      <w:proofErr w:type="gramEnd"/>
+      <w:r>
+        <w:rPr>
+          <w:rFonts w:hint="eastAsia"/>
+          <w:b/>
+          <w:bCs/>
+          <w:color w:val="FF0000"/>
+        </w:rPr>
+        <w:t>Activity 3)</w:t>
       </w:r>
     </w:p>
     <w:p>
@@ -877,21 +937,16 @@
       </w:r>
     </w:p>
     <w:p>
-      <w:pPr>
-        <w:rPr>
-          <w:rFonts w:hint="eastAsia"/>
-        </w:rPr>
-      </w:pPr>
       <w:r>
         <w:rPr>
           <w:noProof/>
         </w:rPr>
         <w:lastRenderedPageBreak/>
         <w:drawing>
-          <wp:inline distT="0" distB="0" distL="0" distR="0" wp14:anchorId="708C1661" wp14:editId="618AC250">
+          <wp:inline distT="0" distB="0" distL="0" distR="0" wp14:anchorId="708C1661" wp14:editId="0DD756E8">
             <wp:extent cx="5274310" cy="2958465"/>
             <wp:effectExtent l="0" t="0" r="2540" b="0"/>
-            <wp:docPr id="1320530631" name="Picture 1"/>
+            <wp:docPr id="1320530631" name="Picture 1" descr="A screenshot of a computer&#10;&#10;Description automatically generated"/>
             <wp:cNvGraphicFramePr>
               <a:graphicFrameLocks xmlns:a="http://schemas.openxmlformats.org/drawingml/2006/main" noChangeAspect="1"/>
             </wp:cNvGraphicFramePr>
@@ -899,7 +954,7 @@
               <a:graphicData uri="http://schemas.openxmlformats.org/drawingml/2006/picture">
                 <pic:pic xmlns:pic="http://schemas.openxmlformats.org/drawingml/2006/picture">
                   <pic:nvPicPr>
-                    <pic:cNvPr id="1320530631" name=""/>
+                    <pic:cNvPr id="1320530631" name="Picture 1" descr="A screenshot of a computer&#10;&#10;Description automatically generated"/>
                     <pic:cNvPicPr/>
                   </pic:nvPicPr>
                   <pic:blipFill>
@@ -912,6 +967,118 @@
                     <a:xfrm>
                       <a:off x="0" y="0"/>
                       <a:ext cx="5274310" cy="2958465"/>
+                    </a:xfrm>
+                    <a:prstGeom prst="rect">
+                      <a:avLst/>
+                    </a:prstGeom>
+                  </pic:spPr>
+                </pic:pic>
+              </a:graphicData>
+            </a:graphic>
+          </wp:inline>
+        </w:drawing>
+      </w:r>
+    </w:p>
+    <w:p>
+      <w:pPr>
+        <w:rPr>
+          <w:rFonts w:hint="eastAsia"/>
+        </w:rPr>
+      </w:pPr>
+    </w:p>
+    <w:p>
+      <w:pPr>
+        <w:rPr>
+          <w:b/>
+          <w:bCs/>
+          <w:color w:val="FF0000"/>
+        </w:rPr>
+      </w:pPr>
+      <w:r>
+        <w:rPr>
+          <w:rFonts w:hint="eastAsia"/>
+          <w:b/>
+          <w:bCs/>
+          <w:color w:val="FF0000"/>
+        </w:rPr>
+        <w:t xml:space="preserve">Prime </w:t>
+      </w:r>
+      <w:proofErr w:type="spellStart"/>
+      <w:proofErr w:type="gramStart"/>
+      <w:r>
+        <w:rPr>
+          <w:rFonts w:hint="eastAsia"/>
+          <w:b/>
+          <w:bCs/>
+          <w:color w:val="FF0000"/>
+        </w:rPr>
+        <w:t>vue</w:t>
+      </w:r>
+      <w:proofErr w:type="spellEnd"/>
+      <w:r>
+        <w:rPr>
+          <w:rFonts w:hint="eastAsia"/>
+          <w:b/>
+          <w:bCs/>
+          <w:color w:val="FF0000"/>
+        </w:rPr>
+        <w:t>(</w:t>
+      </w:r>
+      <w:proofErr w:type="gramEnd"/>
+      <w:r>
+        <w:rPr>
+          <w:rFonts w:hint="eastAsia"/>
+          <w:b/>
+          <w:bCs/>
+          <w:color w:val="FF0000"/>
+        </w:rPr>
+        <w:t>Activity 4)</w:t>
+      </w:r>
+      <w:r>
+        <w:rPr>
+          <w:rFonts w:hint="eastAsia"/>
+          <w:b/>
+          <w:bCs/>
+          <w:color w:val="FF0000"/>
+        </w:rPr>
+        <w:t>:</w:t>
+      </w:r>
+    </w:p>
+    <w:p>
+      <w:pPr>
+        <w:rPr>
+          <w:rFonts w:hint="eastAsia"/>
+        </w:rPr>
+      </w:pPr>
+      <w:r>
+        <w:rPr>
+          <w:noProof/>
+        </w:rPr>
+        <w:drawing>
+          <wp:inline distT="0" distB="0" distL="0" distR="0" wp14:anchorId="65CED75C" wp14:editId="436E91D5">
+            <wp:extent cx="5274310" cy="2204720"/>
+            <wp:effectExtent l="0" t="0" r="2540" b="5080"/>
+            <wp:docPr id="1541435905" name="Picture 1"/>
+            <wp:cNvGraphicFramePr>
+              <a:graphicFrameLocks xmlns:a="http://schemas.openxmlformats.org/drawingml/2006/main" noChangeAspect="1"/>
+            </wp:cNvGraphicFramePr>
+            <a:graphic xmlns:a="http://schemas.openxmlformats.org/drawingml/2006/main">
+              <a:graphicData uri="http://schemas.openxmlformats.org/drawingml/2006/picture">
+                <pic:pic xmlns:pic="http://schemas.openxmlformats.org/drawingml/2006/picture">
+                  <pic:nvPicPr>
+                    <pic:cNvPr id="1541435905" name=""/>
+                    <pic:cNvPicPr/>
+                  </pic:nvPicPr>
+                  <pic:blipFill>
+                    <a:blip r:embed="rId24"/>
+                    <a:stretch>
+                      <a:fillRect/>
+                    </a:stretch>
+                  </pic:blipFill>
+                  <pic:spPr>
+                    <a:xfrm>
+                      <a:off x="0" y="0"/>
+                      <a:ext cx="5274310" cy="2204720"/>
                     </a:xfrm>
                     <a:prstGeom prst="rect">
                       <a:avLst/>

</xml_diff>